<commit_message>
control velocidad o posicion -> se debe definir
</commit_message>
<xml_diff>
--- a/documentacion/documentacion.docx
+++ b/documentacion/documentacion.docx
@@ -53,19 +53,11 @@
           <w:lang w:val="en-GB"/>
         </w:rPr>
       </w:pPr>
-      <w:proofErr w:type="spellStart"/>
       <w:r>
         <w:rPr>
           <w:lang w:val="en-GB"/>
         </w:rPr>
-        <w:t>Libreria</w:t>
-      </w:r>
-      <w:proofErr w:type="spellEnd"/>
-      <w:r>
-        <w:rPr>
-          <w:lang w:val="en-GB"/>
-        </w:rPr>
-        <w:t xml:space="preserve"> de Arduino</w:t>
+        <w:t>Libreria de Arduino</w:t>
       </w:r>
     </w:p>
     <w:p>
@@ -79,14 +71,422 @@
           <w:lang w:val="en-GB"/>
         </w:rPr>
       </w:pPr>
-      <w:proofErr w:type="spellStart"/>
       <w:r>
         <w:rPr>
           <w:lang w:val="en-GB"/>
         </w:rPr>
         <w:t>TMCstepper</w:t>
       </w:r>
-      <w:proofErr w:type="spellEnd"/>
+    </w:p>
+    <w:p>
+      <w:pPr>
+        <w:rPr>
+          <w:lang w:val="en-GB"/>
+        </w:rPr>
+      </w:pPr>
+      <w:r>
+        <w:rPr>
+          <w:noProof/>
+          <w:lang w:val="en-GB"/>
+        </w:rPr>
+        <w:drawing>
+          <wp:inline distT="0" distB="0" distL="0" distR="0" wp14:anchorId="3E93C63E" wp14:editId="0F78ECDF">
+            <wp:extent cx="3106786" cy="3286125"/>
+            <wp:effectExtent l="0" t="0" r="0" b="0"/>
+            <wp:docPr id="801472355" name="Imagen 2"/>
+            <wp:cNvGraphicFramePr>
+              <a:graphicFrameLocks xmlns:a="http://schemas.openxmlformats.org/drawingml/2006/main" noChangeAspect="1"/>
+            </wp:cNvGraphicFramePr>
+            <a:graphic xmlns:a="http://schemas.openxmlformats.org/drawingml/2006/main">
+              <a:graphicData uri="http://schemas.openxmlformats.org/drawingml/2006/picture">
+                <pic:pic xmlns:pic="http://schemas.openxmlformats.org/drawingml/2006/picture">
+                  <pic:nvPicPr>
+                    <pic:cNvPr id="0" name="Picture 2"/>
+                    <pic:cNvPicPr>
+                      <a:picLocks noChangeAspect="1" noChangeArrowheads="1"/>
+                    </pic:cNvPicPr>
+                  </pic:nvPicPr>
+                  <pic:blipFill>
+                    <a:blip r:embed="rId6" cstate="print">
+                      <a:extLst>
+                        <a:ext uri="{28A0092B-C50C-407E-A947-70E740481C1C}">
+                          <a14:useLocalDpi xmlns:a14="http://schemas.microsoft.com/office/drawing/2010/main" val="0"/>
+                        </a:ext>
+                      </a:extLst>
+                    </a:blip>
+                    <a:srcRect/>
+                    <a:stretch>
+                      <a:fillRect/>
+                    </a:stretch>
+                  </pic:blipFill>
+                  <pic:spPr bwMode="auto">
+                    <a:xfrm>
+                      <a:off x="0" y="0"/>
+                      <a:ext cx="3112420" cy="3292084"/>
+                    </a:xfrm>
+                    <a:prstGeom prst="rect">
+                      <a:avLst/>
+                    </a:prstGeom>
+                    <a:noFill/>
+                    <a:ln>
+                      <a:noFill/>
+                    </a:ln>
+                  </pic:spPr>
+                </pic:pic>
+              </a:graphicData>
+            </a:graphic>
+          </wp:inline>
+        </w:drawing>
+      </w:r>
+    </w:p>
+    <w:p>
+      <w:r>
+        <w:t>git branch comprobar rama</w:t>
+      </w:r>
+    </w:p>
+    <w:p>
+      <w:r>
+        <w:t>git branch desarrollo -&gt; asegurarse de que rama princip</w:t>
+      </w:r>
+      <w:r>
+        <w:t>al este actualizada (git pull)</w:t>
+      </w:r>
+    </w:p>
+    <w:p>
+      <w:r>
+        <w:t>git checkout desarrollo -&gt; actualizar rama</w:t>
+      </w:r>
+    </w:p>
+    <w:p>
+      <w:pPr>
+        <w:pStyle w:val="Prrafodelista"/>
+        <w:numPr>
+          <w:ilvl w:val="0"/>
+          <w:numId w:val="3"/>
+        </w:numPr>
+      </w:pPr>
+      <w:r>
+        <w:t xml:space="preserve">Combina 2 pasos anteriores </w:t>
+      </w:r>
+      <w:r>
+        <w:t>git checkout -b desarrollo</w:t>
+      </w:r>
+    </w:p>
+    <w:p>
+      <w:pPr>
+        <w:rPr>
+          <w:lang w:val="en-GB"/>
+        </w:rPr>
+      </w:pPr>
+      <w:r>
+        <w:rPr>
+          <w:lang w:val="en-GB"/>
+        </w:rPr>
+        <w:t xml:space="preserve">Openbcl: </w:t>
+      </w:r>
+      <w:hyperlink r:id="rId7" w:history="1">
+        <w:r>
+          <w:rPr>
+            <w:rStyle w:val="Hipervnculo"/>
+            <w:lang w:val="en-GB"/>
+          </w:rPr>
+          <w:t>https://docs.openbci.com/Cyton/CytonLanding/</w:t>
+        </w:r>
+      </w:hyperlink>
+    </w:p>
+    <w:p>
+      <w:pPr>
+        <w:rPr>
+          <w:lang w:val="en-GB"/>
+        </w:rPr>
+      </w:pPr>
+    </w:p>
+    <w:p>
+      <w:r>
+        <w:t>Un "cargador de arranque" o "bootloader" es un pequeño programa que reside en la memoria de un microcontrolador o un microprocesador y se ejecuta cada vez que el dispositivo se enciende o se reinicia. Su función principal es inicializar el hardware del dispositivo y cargar el sistema operativo o el firmware principal desde una memoria no volátil (como una memoria flash) en la memoria RAM, donde puede ser ejecutado.</w:t>
+      </w:r>
+    </w:p>
+    <w:p>
+      <w:r>
+        <w:t>Tareas:</w:t>
+      </w:r>
+    </w:p>
+    <w:p>
+      <w:r>
+        <w:t>Botón de emergencia</w:t>
+      </w:r>
+    </w:p>
+    <w:p>
+      <w:r>
+        <w:t>Botón de encendido -&gt; seguridad</w:t>
+      </w:r>
+    </w:p>
+    <w:p>
+      <w:pPr>
+        <w:numPr>
+          <w:ilvl w:val="0"/>
+          <w:numId w:val="4"/>
+        </w:numPr>
+      </w:pPr>
+      <w:r>
+        <w:lastRenderedPageBreak/>
+        <w:t>Después de 1 segundo sin transmisión, o sin obtener 31 bytes a tiempo, el dispositivo y el host volverán al modo </w:t>
+      </w:r>
+      <w:r>
+        <w:rPr>
+          <w:b/>
+          <w:bCs/>
+        </w:rPr>
+        <w:t>!streamingData</w:t>
+      </w:r>
+    </w:p>
+    <w:p>
+      <w:r>
+        <w:t>Implementar seguridad en comunicación</w:t>
+      </w:r>
+    </w:p>
+    <w:p>
+      <w:r>
+        <w:t>Limitar PID</w:t>
+      </w:r>
+    </w:p>
+    <w:p>
+      <w:r>
+        <w:t>Cambiar PID a controlador de velocidad, calcular derivada de los datos</w:t>
+      </w:r>
+    </w:p>
+    <w:p>
+      <w:r>
+        <w:t xml:space="preserve">Fase de apoyo y fase de oscilación </w:t>
+      </w:r>
+    </w:p>
+    <w:p>
+      <w:r>
+        <w:rPr>
+          <w:noProof/>
+        </w:rPr>
+        <w:drawing>
+          <wp:inline distT="0" distB="0" distL="0" distR="0" wp14:anchorId="03EB7ACF" wp14:editId="478D9846">
+            <wp:extent cx="5612130" cy="3790950"/>
+            <wp:effectExtent l="0" t="0" r="0" b="0"/>
+            <wp:docPr id="1681354099" name="Imagen 1" descr="Tabla&#10;&#10;Descripción generada automáticamente"/>
+            <wp:cNvGraphicFramePr>
+              <a:graphicFrameLocks xmlns:a="http://schemas.openxmlformats.org/drawingml/2006/main" noChangeAspect="1"/>
+            </wp:cNvGraphicFramePr>
+            <a:graphic xmlns:a="http://schemas.openxmlformats.org/drawingml/2006/main">
+              <a:graphicData uri="http://schemas.openxmlformats.org/drawingml/2006/picture">
+                <pic:pic xmlns:pic="http://schemas.openxmlformats.org/drawingml/2006/picture">
+                  <pic:nvPicPr>
+                    <pic:cNvPr id="1681354099" name="Imagen 1" descr="Tabla&#10;&#10;Descripción generada automáticamente"/>
+                    <pic:cNvPicPr/>
+                  </pic:nvPicPr>
+                  <pic:blipFill>
+                    <a:blip r:embed="rId8"/>
+                    <a:stretch>
+                      <a:fillRect/>
+                    </a:stretch>
+                  </pic:blipFill>
+                  <pic:spPr>
+                    <a:xfrm>
+                      <a:off x="0" y="0"/>
+                      <a:ext cx="5612130" cy="3790950"/>
+                    </a:xfrm>
+                    <a:prstGeom prst="rect">
+                      <a:avLst/>
+                    </a:prstGeom>
+                  </pic:spPr>
+                </pic:pic>
+              </a:graphicData>
+            </a:graphic>
+          </wp:inline>
+        </w:drawing>
+      </w:r>
+    </w:p>
+    <w:p>
+      <w:r>
+        <w:rPr>
+          <w:noProof/>
+        </w:rPr>
+        <w:lastRenderedPageBreak/>
+        <w:drawing>
+          <wp:inline distT="0" distB="0" distL="0" distR="0" wp14:anchorId="65895635" wp14:editId="7B3A6B3C">
+            <wp:extent cx="5612130" cy="3761740"/>
+            <wp:effectExtent l="0" t="0" r="0" b="0"/>
+            <wp:docPr id="1622578487" name="Imagen 1" descr="Imagen que contiene Tabla&#10;&#10;Descripción generada automáticamente"/>
+            <wp:cNvGraphicFramePr>
+              <a:graphicFrameLocks xmlns:a="http://schemas.openxmlformats.org/drawingml/2006/main" noChangeAspect="1"/>
+            </wp:cNvGraphicFramePr>
+            <a:graphic xmlns:a="http://schemas.openxmlformats.org/drawingml/2006/main">
+              <a:graphicData uri="http://schemas.openxmlformats.org/drawingml/2006/picture">
+                <pic:pic xmlns:pic="http://schemas.openxmlformats.org/drawingml/2006/picture">
+                  <pic:nvPicPr>
+                    <pic:cNvPr id="1622578487" name="Imagen 1" descr="Imagen que contiene Tabla&#10;&#10;Descripción generada automáticamente"/>
+                    <pic:cNvPicPr/>
+                  </pic:nvPicPr>
+                  <pic:blipFill>
+                    <a:blip r:embed="rId9"/>
+                    <a:stretch>
+                      <a:fillRect/>
+                    </a:stretch>
+                  </pic:blipFill>
+                  <pic:spPr>
+                    <a:xfrm>
+                      <a:off x="0" y="0"/>
+                      <a:ext cx="5612130" cy="3761740"/>
+                    </a:xfrm>
+                    <a:prstGeom prst="rect">
+                      <a:avLst/>
+                    </a:prstGeom>
+                  </pic:spPr>
+                </pic:pic>
+              </a:graphicData>
+            </a:graphic>
+          </wp:inline>
+        </w:drawing>
+      </w:r>
+    </w:p>
+    <w:p>
+      <w:r>
+        <w:t>Libro</w:t>
+      </w:r>
+      <w:r>
+        <w:t xml:space="preserve">: </w:t>
+      </w:r>
+      <w:r>
+        <w:t>kinesiología del sistema musculoesquelético</w:t>
+      </w:r>
+    </w:p>
+    <w:p>
+      <w:pPr>
+        <w:rPr>
+          <w:rStyle w:val="Hipervnculo"/>
+        </w:rPr>
+      </w:pPr>
+      <w:hyperlink r:id="rId10" w:history="1">
+        <w:r>
+          <w:rPr>
+            <w:rStyle w:val="Hipervnculo"/>
+          </w:rPr>
+          <w:t>https://archive.org/details/kinesiology_of_the_musculoskeletal_system/page/14/mode/2up</w:t>
+        </w:r>
+      </w:hyperlink>
+    </w:p>
+    <w:p>
+      <w:r>
+        <w:t>propuesta controlador de ángulo y posición</w:t>
+      </w:r>
+    </w:p>
+    <w:p/>
+    <w:p>
+      <w:r>
+        <w:rPr>
+          <w:noProof/>
+        </w:rPr>
+        <w:drawing>
+          <wp:inline distT="0" distB="0" distL="0" distR="0" wp14:anchorId="06A12D8D" wp14:editId="2EB3AD88">
+            <wp:extent cx="5600700" cy="3000375"/>
+            <wp:effectExtent l="0" t="0" r="0" b="0"/>
+            <wp:docPr id="756592965" name="Imagen 2"/>
+            <wp:cNvGraphicFramePr>
+              <a:graphicFrameLocks xmlns:a="http://schemas.openxmlformats.org/drawingml/2006/main" noChangeAspect="1"/>
+            </wp:cNvGraphicFramePr>
+            <a:graphic xmlns:a="http://schemas.openxmlformats.org/drawingml/2006/main">
+              <a:graphicData uri="http://schemas.openxmlformats.org/drawingml/2006/picture">
+                <pic:pic xmlns:pic="http://schemas.openxmlformats.org/drawingml/2006/picture">
+                  <pic:nvPicPr>
+                    <pic:cNvPr id="0" name="Picture 2"/>
+                    <pic:cNvPicPr>
+                      <a:picLocks noChangeAspect="1" noChangeArrowheads="1"/>
+                    </pic:cNvPicPr>
+                  </pic:nvPicPr>
+                  <pic:blipFill>
+                    <a:blip r:embed="rId11">
+                      <a:extLst>
+                        <a:ext uri="{28A0092B-C50C-407E-A947-70E740481C1C}">
+                          <a14:useLocalDpi xmlns:a14="http://schemas.microsoft.com/office/drawing/2010/main" val="0"/>
+                        </a:ext>
+                      </a:extLst>
+                    </a:blip>
+                    <a:srcRect/>
+                    <a:stretch>
+                      <a:fillRect/>
+                    </a:stretch>
+                  </pic:blipFill>
+                  <pic:spPr bwMode="auto">
+                    <a:xfrm>
+                      <a:off x="0" y="0"/>
+                      <a:ext cx="5600700" cy="3000375"/>
+                    </a:xfrm>
+                    <a:prstGeom prst="rect">
+                      <a:avLst/>
+                    </a:prstGeom>
+                    <a:noFill/>
+                    <a:ln>
+                      <a:noFill/>
+                    </a:ln>
+                  </pic:spPr>
+                </pic:pic>
+              </a:graphicData>
+            </a:graphic>
+          </wp:inline>
+        </w:drawing>
+      </w:r>
+    </w:p>
+    <w:p>
+      <w:r>
+        <w:rPr>
+          <w:noProof/>
+        </w:rPr>
+        <w:lastRenderedPageBreak/>
+        <w:drawing>
+          <wp:inline distT="0" distB="0" distL="0" distR="0" wp14:anchorId="09D2B794" wp14:editId="516C241A">
+            <wp:extent cx="5610225" cy="6257925"/>
+            <wp:effectExtent l="0" t="0" r="0" b="0"/>
+            <wp:docPr id="352819178" name="Imagen 3"/>
+            <wp:cNvGraphicFramePr>
+              <a:graphicFrameLocks xmlns:a="http://schemas.openxmlformats.org/drawingml/2006/main" noChangeAspect="1"/>
+            </wp:cNvGraphicFramePr>
+            <a:graphic xmlns:a="http://schemas.openxmlformats.org/drawingml/2006/main">
+              <a:graphicData uri="http://schemas.openxmlformats.org/drawingml/2006/picture">
+                <pic:pic xmlns:pic="http://schemas.openxmlformats.org/drawingml/2006/picture">
+                  <pic:nvPicPr>
+                    <pic:cNvPr id="0" name="Picture 3"/>
+                    <pic:cNvPicPr>
+                      <a:picLocks noChangeAspect="1" noChangeArrowheads="1"/>
+                    </pic:cNvPicPr>
+                  </pic:nvPicPr>
+                  <pic:blipFill>
+                    <a:blip r:embed="rId12">
+                      <a:extLst>
+                        <a:ext uri="{28A0092B-C50C-407E-A947-70E740481C1C}">
+                          <a14:useLocalDpi xmlns:a14="http://schemas.microsoft.com/office/drawing/2010/main" val="0"/>
+                        </a:ext>
+                      </a:extLst>
+                    </a:blip>
+                    <a:srcRect/>
+                    <a:stretch>
+                      <a:fillRect/>
+                    </a:stretch>
+                  </pic:blipFill>
+                  <pic:spPr bwMode="auto">
+                    <a:xfrm>
+                      <a:off x="0" y="0"/>
+                      <a:ext cx="5610225" cy="6257925"/>
+                    </a:xfrm>
+                    <a:prstGeom prst="rect">
+                      <a:avLst/>
+                    </a:prstGeom>
+                    <a:noFill/>
+                    <a:ln>
+                      <a:noFill/>
+                    </a:ln>
+                  </pic:spPr>
+                </pic:pic>
+              </a:graphicData>
+            </a:graphic>
+          </wp:inline>
+        </w:drawing>
+      </w:r>
     </w:p>
     <w:sectPr>
       <w:pgSz w:w="12240" w:h="15840"/>
@@ -213,6 +613,267 @@
     </w:lvl>
   </w:abstractNum>
   <w:abstractNum w:abstractNumId="1" w15:restartNumberingAfterBreak="0">
+    <w:nsid w:val="1B362EB2"/>
+    <w:multiLevelType w:val="hybridMultilevel"/>
+    <w:tmpl w:val="EBF24CF0"/>
+    <w:lvl w:ilvl="0" w:tplc="508A354C">
+      <w:numFmt w:val="bullet"/>
+      <w:lvlText w:val=""/>
+      <w:lvlJc w:val="left"/>
+      <w:pPr>
+        <w:ind w:left="720" w:hanging="360"/>
+      </w:pPr>
+      <w:rPr>
+        <w:rFonts w:ascii="Wingdings" w:eastAsiaTheme="minorHAnsi" w:hAnsi="Wingdings" w:cstheme="minorBidi" w:hint="default"/>
+      </w:rPr>
+    </w:lvl>
+    <w:lvl w:ilvl="1" w:tplc="340A0003" w:tentative="1">
+      <w:start w:val="1"/>
+      <w:numFmt w:val="bullet"/>
+      <w:lvlText w:val="o"/>
+      <w:lvlJc w:val="left"/>
+      <w:pPr>
+        <w:ind w:left="1440" w:hanging="360"/>
+      </w:pPr>
+      <w:rPr>
+        <w:rFonts w:ascii="Courier New" w:hAnsi="Courier New" w:cs="Courier New" w:hint="default"/>
+      </w:rPr>
+    </w:lvl>
+    <w:lvl w:ilvl="2" w:tplc="340A0005" w:tentative="1">
+      <w:start w:val="1"/>
+      <w:numFmt w:val="bullet"/>
+      <w:lvlText w:val=""/>
+      <w:lvlJc w:val="left"/>
+      <w:pPr>
+        <w:ind w:left="2160" w:hanging="360"/>
+      </w:pPr>
+      <w:rPr>
+        <w:rFonts w:ascii="Wingdings" w:hAnsi="Wingdings" w:hint="default"/>
+      </w:rPr>
+    </w:lvl>
+    <w:lvl w:ilvl="3" w:tplc="340A0001" w:tentative="1">
+      <w:start w:val="1"/>
+      <w:numFmt w:val="bullet"/>
+      <w:lvlText w:val=""/>
+      <w:lvlJc w:val="left"/>
+      <w:pPr>
+        <w:ind w:left="2880" w:hanging="360"/>
+      </w:pPr>
+      <w:rPr>
+        <w:rFonts w:ascii="Symbol" w:hAnsi="Symbol" w:hint="default"/>
+      </w:rPr>
+    </w:lvl>
+    <w:lvl w:ilvl="4" w:tplc="340A0003" w:tentative="1">
+      <w:start w:val="1"/>
+      <w:numFmt w:val="bullet"/>
+      <w:lvlText w:val="o"/>
+      <w:lvlJc w:val="left"/>
+      <w:pPr>
+        <w:ind w:left="3600" w:hanging="360"/>
+      </w:pPr>
+      <w:rPr>
+        <w:rFonts w:ascii="Courier New" w:hAnsi="Courier New" w:cs="Courier New" w:hint="default"/>
+      </w:rPr>
+    </w:lvl>
+    <w:lvl w:ilvl="5" w:tplc="340A0005" w:tentative="1">
+      <w:start w:val="1"/>
+      <w:numFmt w:val="bullet"/>
+      <w:lvlText w:val=""/>
+      <w:lvlJc w:val="left"/>
+      <w:pPr>
+        <w:ind w:left="4320" w:hanging="360"/>
+      </w:pPr>
+      <w:rPr>
+        <w:rFonts w:ascii="Wingdings" w:hAnsi="Wingdings" w:hint="default"/>
+      </w:rPr>
+    </w:lvl>
+    <w:lvl w:ilvl="6" w:tplc="340A0001" w:tentative="1">
+      <w:start w:val="1"/>
+      <w:numFmt w:val="bullet"/>
+      <w:lvlText w:val=""/>
+      <w:lvlJc w:val="left"/>
+      <w:pPr>
+        <w:ind w:left="5040" w:hanging="360"/>
+      </w:pPr>
+      <w:rPr>
+        <w:rFonts w:ascii="Symbol" w:hAnsi="Symbol" w:hint="default"/>
+      </w:rPr>
+    </w:lvl>
+    <w:lvl w:ilvl="7" w:tplc="340A0003" w:tentative="1">
+      <w:start w:val="1"/>
+      <w:numFmt w:val="bullet"/>
+      <w:lvlText w:val="o"/>
+      <w:lvlJc w:val="left"/>
+      <w:pPr>
+        <w:ind w:left="5760" w:hanging="360"/>
+      </w:pPr>
+      <w:rPr>
+        <w:rFonts w:ascii="Courier New" w:hAnsi="Courier New" w:cs="Courier New" w:hint="default"/>
+      </w:rPr>
+    </w:lvl>
+    <w:lvl w:ilvl="8" w:tplc="340A0005" w:tentative="1">
+      <w:start w:val="1"/>
+      <w:numFmt w:val="bullet"/>
+      <w:lvlText w:val=""/>
+      <w:lvlJc w:val="left"/>
+      <w:pPr>
+        <w:ind w:left="6480" w:hanging="360"/>
+      </w:pPr>
+      <w:rPr>
+        <w:rFonts w:ascii="Wingdings" w:hAnsi="Wingdings" w:hint="default"/>
+      </w:rPr>
+    </w:lvl>
+  </w:abstractNum>
+  <w:abstractNum w:abstractNumId="2" w15:restartNumberingAfterBreak="0">
+    <w:nsid w:val="229C79C6"/>
+    <w:multiLevelType w:val="multilevel"/>
+    <w:tmpl w:val="F03CAC80"/>
+    <w:lvl w:ilvl="0">
+      <w:start w:val="1"/>
+      <w:numFmt w:val="bullet"/>
+      <w:lvlText w:val=""/>
+      <w:lvlJc w:val="left"/>
+      <w:pPr>
+        <w:tabs>
+          <w:tab w:val="num" w:pos="720"/>
+        </w:tabs>
+        <w:ind w:left="720" w:hanging="360"/>
+      </w:pPr>
+      <w:rPr>
+        <w:rFonts w:ascii="Symbol" w:hAnsi="Symbol" w:hint="default"/>
+        <w:sz w:val="20"/>
+      </w:rPr>
+    </w:lvl>
+    <w:lvl w:ilvl="1" w:tentative="1">
+      <w:start w:val="1"/>
+      <w:numFmt w:val="bullet"/>
+      <w:lvlText w:val="o"/>
+      <w:lvlJc w:val="left"/>
+      <w:pPr>
+        <w:tabs>
+          <w:tab w:val="num" w:pos="1440"/>
+        </w:tabs>
+        <w:ind w:left="1440" w:hanging="360"/>
+      </w:pPr>
+      <w:rPr>
+        <w:rFonts w:ascii="Courier New" w:hAnsi="Courier New" w:hint="default"/>
+        <w:sz w:val="20"/>
+      </w:rPr>
+    </w:lvl>
+    <w:lvl w:ilvl="2" w:tentative="1">
+      <w:start w:val="1"/>
+      <w:numFmt w:val="bullet"/>
+      <w:lvlText w:val=""/>
+      <w:lvlJc w:val="left"/>
+      <w:pPr>
+        <w:tabs>
+          <w:tab w:val="num" w:pos="2160"/>
+        </w:tabs>
+        <w:ind w:left="2160" w:hanging="360"/>
+      </w:pPr>
+      <w:rPr>
+        <w:rFonts w:ascii="Wingdings" w:hAnsi="Wingdings" w:hint="default"/>
+        <w:sz w:val="20"/>
+      </w:rPr>
+    </w:lvl>
+    <w:lvl w:ilvl="3" w:tentative="1">
+      <w:start w:val="1"/>
+      <w:numFmt w:val="bullet"/>
+      <w:lvlText w:val=""/>
+      <w:lvlJc w:val="left"/>
+      <w:pPr>
+        <w:tabs>
+          <w:tab w:val="num" w:pos="2880"/>
+        </w:tabs>
+        <w:ind w:left="2880" w:hanging="360"/>
+      </w:pPr>
+      <w:rPr>
+        <w:rFonts w:ascii="Wingdings" w:hAnsi="Wingdings" w:hint="default"/>
+        <w:sz w:val="20"/>
+      </w:rPr>
+    </w:lvl>
+    <w:lvl w:ilvl="4" w:tentative="1">
+      <w:start w:val="1"/>
+      <w:numFmt w:val="bullet"/>
+      <w:lvlText w:val=""/>
+      <w:lvlJc w:val="left"/>
+      <w:pPr>
+        <w:tabs>
+          <w:tab w:val="num" w:pos="3600"/>
+        </w:tabs>
+        <w:ind w:left="3600" w:hanging="360"/>
+      </w:pPr>
+      <w:rPr>
+        <w:rFonts w:ascii="Wingdings" w:hAnsi="Wingdings" w:hint="default"/>
+        <w:sz w:val="20"/>
+      </w:rPr>
+    </w:lvl>
+    <w:lvl w:ilvl="5" w:tentative="1">
+      <w:start w:val="1"/>
+      <w:numFmt w:val="bullet"/>
+      <w:lvlText w:val=""/>
+      <w:lvlJc w:val="left"/>
+      <w:pPr>
+        <w:tabs>
+          <w:tab w:val="num" w:pos="4320"/>
+        </w:tabs>
+        <w:ind w:left="4320" w:hanging="360"/>
+      </w:pPr>
+      <w:rPr>
+        <w:rFonts w:ascii="Wingdings" w:hAnsi="Wingdings" w:hint="default"/>
+        <w:sz w:val="20"/>
+      </w:rPr>
+    </w:lvl>
+    <w:lvl w:ilvl="6" w:tentative="1">
+      <w:start w:val="1"/>
+      <w:numFmt w:val="bullet"/>
+      <w:lvlText w:val=""/>
+      <w:lvlJc w:val="left"/>
+      <w:pPr>
+        <w:tabs>
+          <w:tab w:val="num" w:pos="5040"/>
+        </w:tabs>
+        <w:ind w:left="5040" w:hanging="360"/>
+      </w:pPr>
+      <w:rPr>
+        <w:rFonts w:ascii="Wingdings" w:hAnsi="Wingdings" w:hint="default"/>
+        <w:sz w:val="20"/>
+      </w:rPr>
+    </w:lvl>
+    <w:lvl w:ilvl="7" w:tentative="1">
+      <w:start w:val="1"/>
+      <w:numFmt w:val="bullet"/>
+      <w:lvlText w:val=""/>
+      <w:lvlJc w:val="left"/>
+      <w:pPr>
+        <w:tabs>
+          <w:tab w:val="num" w:pos="5760"/>
+        </w:tabs>
+        <w:ind w:left="5760" w:hanging="360"/>
+      </w:pPr>
+      <w:rPr>
+        <w:rFonts w:ascii="Wingdings" w:hAnsi="Wingdings" w:hint="default"/>
+        <w:sz w:val="20"/>
+      </w:rPr>
+    </w:lvl>
+    <w:lvl w:ilvl="8" w:tentative="1">
+      <w:start w:val="1"/>
+      <w:numFmt w:val="bullet"/>
+      <w:lvlText w:val=""/>
+      <w:lvlJc w:val="left"/>
+      <w:pPr>
+        <w:tabs>
+          <w:tab w:val="num" w:pos="6480"/>
+        </w:tabs>
+        <w:ind w:left="6480" w:hanging="360"/>
+      </w:pPr>
+      <w:rPr>
+        <w:rFonts w:ascii="Wingdings" w:hAnsi="Wingdings" w:hint="default"/>
+        <w:sz w:val="20"/>
+      </w:rPr>
+    </w:lvl>
+  </w:abstractNum>
+  <w:abstractNum w:abstractNumId="3" w15:restartNumberingAfterBreak="0">
     <w:nsid w:val="6E691482"/>
     <w:multiLevelType w:val="hybridMultilevel"/>
     <w:tmpl w:val="548C008C"/>
@@ -325,10 +986,16 @@
     </w:lvl>
   </w:abstractNum>
   <w:num w:numId="1" w16cid:durableId="1385332701">
-    <w:abstractNumId w:val="1"/>
+    <w:abstractNumId w:val="3"/>
   </w:num>
   <w:num w:numId="2" w16cid:durableId="2057970304">
     <w:abstractNumId w:val="0"/>
+  </w:num>
+  <w:num w:numId="3" w16cid:durableId="2145652800">
+    <w:abstractNumId w:val="1"/>
+  </w:num>
+  <w:num w:numId="4" w16cid:durableId="480971603">
+    <w:abstractNumId w:val="2"/>
   </w:num>
 </w:numbering>
 </file>

</xml_diff>